<commit_message>
params configure for pipeline commit
</commit_message>
<xml_diff>
--- a/code run instruction.docx
+++ b/code run instruction.docx
@@ -543,6 +543,56 @@
           <w:lang w:val="en-GB"/>
         </w:rPr>
       </w:pPr>
+    </w:p>
+    <w:p>
+      <w:pPr>
+        <w:rPr>
+          <w:lang w:val="en-GB"/>
+        </w:rPr>
+      </w:pPr>
+      <w:proofErr w:type="gramStart"/>
+      <w:r>
+        <w:rPr>
+          <w:highlight w:val="yellow"/>
+          <w:lang w:val="en-GB"/>
+        </w:rPr>
+        <w:t>important</w:t>
+      </w:r>
+      <w:proofErr w:type="gramEnd"/>
+    </w:p>
+    <w:p>
+      <w:pPr>
+        <w:rPr>
+          <w:lang w:val="en-GB"/>
+        </w:rPr>
+      </w:pPr>
+      <w:r>
+        <w:rPr>
+          <w:lang w:val="en-GB"/>
+        </w:rPr>
+        <w:t xml:space="preserve">We need to run the python code individually but with the </w:t>
+      </w:r>
+      <w:proofErr w:type="spellStart"/>
+      <w:r>
+        <w:rPr>
+          <w:lang w:val="en-GB"/>
+        </w:rPr>
+        <w:t>helps</w:t>
+      </w:r>
+      <w:proofErr w:type="spellEnd"/>
+      <w:r>
+        <w:rPr>
+          <w:lang w:val="en-GB"/>
+        </w:rPr>
+        <w:t xml:space="preserve"> of DVC we can do automatically</w:t>
+      </w:r>
+    </w:p>
+    <w:p>
+      <w:pPr>
+        <w:rPr>
+          <w:lang w:val="en-GB"/>
+        </w:rPr>
+      </w:pPr>
       <w:proofErr w:type="gramStart"/>
       <w:r>
         <w:rPr>
@@ -676,6 +726,7 @@
         </w:rPr>
       </w:pPr>
       <w:proofErr w:type="spellStart"/>
+      <w:proofErr w:type="gramStart"/>
       <w:r>
         <w:rPr>
           <w:lang w:val="en-GB"/>
@@ -683,11 +734,67 @@
         <w:t>dvc</w:t>
       </w:r>
       <w:proofErr w:type="spellEnd"/>
+      <w:proofErr w:type="gramEnd"/>
       <w:r>
         <w:rPr>
           <w:lang w:val="en-GB"/>
         </w:rPr>
         <w:t xml:space="preserve"> dag</w:t>
+      </w:r>
+    </w:p>
+    <w:p>
+      <w:pPr>
+        <w:rPr>
+          <w:lang w:val="en-GB"/>
+        </w:rPr>
+      </w:pPr>
+      <w:proofErr w:type="gramStart"/>
+      <w:r>
+        <w:rPr>
+          <w:lang w:val="en-GB"/>
+        </w:rPr>
+        <w:t>then</w:t>
+      </w:r>
+      <w:proofErr w:type="gramEnd"/>
+      <w:r>
+        <w:rPr>
+          <w:lang w:val="en-GB"/>
+        </w:rPr>
+        <w:t xml:space="preserve"> setup </w:t>
+      </w:r>
+      <w:proofErr w:type="spellStart"/>
+      <w:r>
+        <w:rPr>
+          <w:lang w:val="en-GB"/>
+        </w:rPr>
+        <w:t>params.yaml</w:t>
+      </w:r>
+      <w:proofErr w:type="spellEnd"/>
+      <w:r>
+        <w:rPr>
+          <w:lang w:val="en-GB"/>
+        </w:rPr>
+        <w:t xml:space="preserve"> file and add </w:t>
+      </w:r>
+      <w:proofErr w:type="spellStart"/>
+      <w:r>
+        <w:rPr>
+          <w:lang w:val="en-GB"/>
+        </w:rPr>
+        <w:t>yaml</w:t>
+      </w:r>
+      <w:proofErr w:type="spellEnd"/>
+      <w:r>
+        <w:rPr>
+          <w:lang w:val="en-GB"/>
+        </w:rPr>
+        <w:t xml:space="preserve"> to every python code</w:t>
+      </w:r>
+      <w:r>
+        <w:rPr>
+          <w:lang w:val="en-GB"/>
+        </w:rPr>
+        <w:t xml:space="preserve"> where parameters are needed</w:t>
       </w:r>
       <w:bookmarkStart w:id="0" w:name="_GoBack"/>
       <w:bookmarkEnd w:id="0"/>

</xml_diff>